<commit_message>
added correct completion and restart
</commit_message>
<xml_diff>
--- a/output_files/explanatory_note_6260404903.docx
+++ b/output_files/explanatory_note_6260404903.docx
@@ -14,7 +14,7 @@
           <w:sz w:val="44"/>
           <w:szCs w:val="40"/>
         </w:rPr>
-        <w:t xml:space="preserve">ВУЗ: записка</w:t>
+        <w:t xml:space="preserve">ВУЗ: конец</w:t>
       </w:r>
     </w:p>
     <w:p>
@@ -29,7 +29,7 @@
           <w:sz w:val="44"/>
           <w:szCs w:val="40"/>
         </w:rPr>
-        <w:t xml:space="preserve">Факультет: записка</w:t>
+        <w:t xml:space="preserve">Факультет: конец</w:t>
       </w:r>
     </w:p>
     <w:p>
@@ -44,7 +44,7 @@
           <w:sz w:val="44"/>
           <w:szCs w:val="40"/>
         </w:rPr>
-        <w:t xml:space="preserve">Департамент: записка</w:t>
+        <w:t xml:space="preserve">Департамент: </w:t>
       </w:r>
     </w:p>
     <w:p>

</xml_diff>

<commit_message>
fixed errors in dictionaries
</commit_message>
<xml_diff>
--- a/output_files/explanatory_note_6260404903.docx
+++ b/output_files/explanatory_note_6260404903.docx
@@ -14,7 +14,7 @@
           <w:sz w:val="44"/>
           <w:szCs w:val="40"/>
         </w:rPr>
-        <w:t xml:space="preserve">ВУЗ: конец</w:t>
+        <w:t xml:space="preserve">ВУЗ: Dr</w:t>
       </w:r>
     </w:p>
     <w:p>
@@ -29,7 +29,7 @@
           <w:sz w:val="44"/>
           <w:szCs w:val="40"/>
         </w:rPr>
-        <w:t xml:space="preserve">Факультет: конец</w:t>
+        <w:t xml:space="preserve">Факультет: If</w:t>
       </w:r>
     </w:p>
     <w:p>
@@ -44,7 +44,7 @@
           <w:sz w:val="44"/>
           <w:szCs w:val="40"/>
         </w:rPr>
-        <w:t xml:space="preserve">Департамент: </w:t>
+        <w:t xml:space="preserve">Департамент: Dr gun</w:t>
       </w:r>
     </w:p>
     <w:p>

</xml_diff>

<commit_message>
button lights and deactivation are configured
</commit_message>
<xml_diff>
--- a/output_files/explanatory_note_6260404903.docx
+++ b/output_files/explanatory_note_6260404903.docx
@@ -14,7 +14,7 @@
           <w:sz w:val="44"/>
           <w:szCs w:val="40"/>
         </w:rPr>
-        <w:t xml:space="preserve">ВУЗ: Dr</w:t>
+        <w:t xml:space="preserve">ВУЗ: gp</w:t>
       </w:r>
     </w:p>
     <w:p>
@@ -29,7 +29,7 @@
           <w:sz w:val="44"/>
           <w:szCs w:val="40"/>
         </w:rPr>
-        <w:t xml:space="preserve">Факультет: If</w:t>
+        <w:t xml:space="preserve">Факультет: gp</w:t>
       </w:r>
     </w:p>
     <w:p>
@@ -44,7 +44,7 @@
           <w:sz w:val="44"/>
           <w:szCs w:val="40"/>
         </w:rPr>
-        <w:t xml:space="preserve">Департамент: Dr gun</w:t>
+        <w:t xml:space="preserve">Департамент: gp</w:t>
       </w:r>
     </w:p>
     <w:p>

</xml_diff>

<commit_message>
parallel operation and correct file names are configured
</commit_message>
<xml_diff>
--- a/output_files/explanatory_note_6260404903.docx
+++ b/output_files/explanatory_note_6260404903.docx
@@ -119,7 +119,7 @@
                                 <w:sz w:val="28"/>
                                 <w:szCs w:val="28"/>
                               </w:rPr>
-                              <w:t xml:space="preserve">1</w:t>
+                              <w:t xml:space="preserve">Бпи-171</w:t>
                             </w:r>
                           </w:p>
                           <w:p>
@@ -148,7 +148,7 @@
                               <w:rPr>
                                 <w:szCs w:val="24"/>
                               </w:rPr>
-                              <w:t xml:space="preserve">1</w:t>
+                              <w:t xml:space="preserve">Сосновский Григорий Михайлович</w:t>
                             </w:r>
                             <w:r>
                               <w:rPr>
@@ -171,7 +171,7 @@
                               <w:rPr>
                                 <w:u w:val="single"/>
                               </w:rPr>
-                              <w:t xml:space="preserve">1</w:t>
+                              <w:t xml:space="preserve">17</w:t>
                             </w:r>
                             <w:r>
                               <w:t xml:space="preserve">» </w:t>
@@ -180,13 +180,13 @@
                               <w:rPr>
                                 <w:u w:val="single"/>
                               </w:rPr>
-                              <w:t xml:space="preserve">1</w:t>
+                              <w:t xml:space="preserve">Июля</w:t>
                             </w:r>
                             <w:r>
                               <w:t xml:space="preserve"> </w:t>
                             </w:r>
                             <w:r>
-                              <w:t xml:space="preserve">1</w:t>
+                              <w:t xml:space="preserve">2012</w:t>
                             </w:r>
                             <w:r>
                               <w:t xml:space="preserve"> </w:t>
@@ -294,7 +294,7 @@
                           <w:sz w:val="28"/>
                           <w:szCs w:val="28"/>
                         </w:rPr>
-                        <w:t xml:space="preserve">1</w:t>
+                        <w:t xml:space="preserve">Бпи-171</w:t>
                       </w:r>
                     </w:p>
                     <w:p>
@@ -323,7 +323,7 @@
                         <w:rPr>
                           <w:szCs w:val="24"/>
                         </w:rPr>
-                        <w:t xml:space="preserve">1</w:t>
+                        <w:t xml:space="preserve">Сосновский Григорий Михайлович</w:t>
                       </w:r>
                       <w:r>
                         <w:rPr>
@@ -346,7 +346,7 @@
                         <w:rPr>
                           <w:u w:val="single"/>
                         </w:rPr>
-                        <w:t xml:space="preserve">1</w:t>
+                        <w:t xml:space="preserve">17</w:t>
                       </w:r>
                       <w:r>
                         <w:t xml:space="preserve">» </w:t>
@@ -355,13 +355,13 @@
                         <w:rPr>
                           <w:u w:val="single"/>
                         </w:rPr>
-                        <w:t xml:space="preserve">1</w:t>
+                        <w:t xml:space="preserve">Июля</w:t>
                       </w:r>
                       <w:r>
                         <w:t xml:space="preserve"> </w:t>
                       </w:r>
                       <w:r>
-                        <w:t xml:space="preserve">1</w:t>
+                        <w:t xml:space="preserve">2012</w:t>
                       </w:r>
                       <w:r>
                         <w:t xml:space="preserve"> </w:t>
@@ -720,7 +720,7 @@
                                       <w:szCs w:val="12"/>
                                       <w:lang w:val="en-US"/>
                                     </w:rPr>
-                                    <w:t xml:space="preserve">1</w:t>
+                                    <w:t xml:space="preserve">111-111</w:t>
                                   </w:r>
                                   <w:r>
                                     <w:rPr>
@@ -1054,7 +1054,7 @@
                                 <w:szCs w:val="12"/>
                                 <w:lang w:val="en-US"/>
                               </w:rPr>
-                              <w:t xml:space="preserve">1</w:t>
+                              <w:t xml:space="preserve">111-111</w:t>
                             </w:r>
                             <w:r>
                               <w:rPr>
@@ -1142,7 +1142,7 @@
                                 <w:sz w:val="28"/>
                                 <w:szCs w:val="28"/>
                               </w:rPr>
-                              <w:t xml:space="preserve">1</w:t>
+                              <w:t xml:space="preserve">2012</w:t>
                             </w:r>
                           </w:p>
                         </w:txbxContent>
@@ -1191,7 +1191,7 @@
                           <w:sz w:val="28"/>
                           <w:szCs w:val="28"/>
                         </w:rPr>
-                        <w:t xml:space="preserve">1</w:t>
+                        <w:t xml:space="preserve">2012</w:t>
                       </w:r>
                     </w:p>
                   </w:txbxContent>
@@ -1260,7 +1260,7 @@
                                 <w:sz w:val="28"/>
                                 <w:szCs w:val="28"/>
                               </w:rPr>
-                              <w:t xml:space="preserve">1</w:t>
+                              <w:t xml:space="preserve">Курсач</w:t>
                             </w:r>
                           </w:p>
                           <w:p>
@@ -1327,7 +1327,7 @@
                                 <w:sz w:val="28"/>
                                 <w:szCs w:val="28"/>
                               </w:rPr>
-                              <w:t xml:space="preserve">1</w:t>
+                              <w:t xml:space="preserve">111-111</w:t>
                             </w:r>
                             <w:r>
                               <w:rPr>
@@ -1385,7 +1385,7 @@
                           <w:sz w:val="28"/>
                           <w:szCs w:val="28"/>
                         </w:rPr>
-                        <w:t xml:space="preserve">1</w:t>
+                        <w:t xml:space="preserve">Курсач</w:t>
                       </w:r>
                     </w:p>
                     <w:p>
@@ -1452,7 +1452,7 @@
                           <w:sz w:val="28"/>
                           <w:szCs w:val="28"/>
                         </w:rPr>
-                        <w:t xml:space="preserve">1</w:t>
+                        <w:t xml:space="preserve">111-111</w:t>
                       </w:r>
                       <w:r>
                         <w:rPr>
@@ -1526,7 +1526,7 @@
                               <w:jc w:val="center"/>
                             </w:pPr>
                             <w:r>
-                              <w:t xml:space="preserve">1</w:t>
+                              <w:t xml:space="preserve">Верховный владыка</w:t>
                             </w:r>
                           </w:p>
                           <w:p>
@@ -1549,7 +1549,7 @@
                               <w:t xml:space="preserve">_________________ </w:t>
                             </w:r>
                             <w:r>
-                              <w:t xml:space="preserve">1</w:t>
+                              <w:t xml:space="preserve">Сосновский Григорий Михайлович</w:t>
                             </w:r>
                             <w:r>
                               <w:br/>
@@ -1559,7 +1559,7 @@
                               <w:rPr>
                                 <w:u w:val="single"/>
                               </w:rPr>
-                              <w:t xml:space="preserve">1</w:t>
+                              <w:t xml:space="preserve">17</w:t>
                             </w:r>
                             <w:r>
                               <w:t xml:space="preserve">» </w:t>
@@ -1568,13 +1568,13 @@
                               <w:rPr>
                                 <w:u w:val="single"/>
                               </w:rPr>
-                              <w:t xml:space="preserve">1</w:t>
+                              <w:t xml:space="preserve">Июля</w:t>
                             </w:r>
                             <w:r>
                               <w:t xml:space="preserve"> </w:t>
                             </w:r>
                             <w:r>
-                              <w:t xml:space="preserve">1</w:t>
+                              <w:t xml:space="preserve">2012</w:t>
                             </w:r>
                             <w:r>
                               <w:t xml:space="preserve"> г.</w:t>
@@ -1620,7 +1620,7 @@
                         <w:jc w:val="center"/>
                       </w:pPr>
                       <w:r>
-                        <w:t xml:space="preserve">1</w:t>
+                        <w:t xml:space="preserve">Верховный владыка</w:t>
                       </w:r>
                     </w:p>
                     <w:p>
@@ -1643,7 +1643,7 @@
                         <w:t xml:space="preserve">_________________ </w:t>
                       </w:r>
                       <w:r>
-                        <w:t xml:space="preserve">1</w:t>
+                        <w:t xml:space="preserve">Сосновский Григорий Михайлович</w:t>
                       </w:r>
                       <w:r>
                         <w:br/>
@@ -1653,7 +1653,7 @@
                         <w:rPr>
                           <w:u w:val="single"/>
                         </w:rPr>
-                        <w:t xml:space="preserve">1</w:t>
+                        <w:t xml:space="preserve">17</w:t>
                       </w:r>
                       <w:r>
                         <w:t xml:space="preserve">» </w:t>
@@ -1662,13 +1662,13 @@
                         <w:rPr>
                           <w:u w:val="single"/>
                         </w:rPr>
-                        <w:t xml:space="preserve">1</w:t>
+                        <w:t xml:space="preserve">Июля</w:t>
                       </w:r>
                       <w:r>
                         <w:t xml:space="preserve"> </w:t>
                       </w:r>
                       <w:r>
-                        <w:t xml:space="preserve">1</w:t>
+                        <w:t xml:space="preserve">2012</w:t>
                       </w:r>
                       <w:r>
                         <w:t xml:space="preserve"> г.</w:t>
@@ -1747,7 +1747,7 @@
                               <w:rPr>
                                 <w:lang w:val="en-US"/>
                               </w:rPr>
-                              <w:t xml:space="preserve">1</w:t>
+                              <w:t xml:space="preserve">Сосновский Григорий Михайлович</w:t>
                             </w:r>
                           </w:p>
                           <w:p>
@@ -1768,7 +1768,7 @@
                               <w:t xml:space="preserve">_________________ </w:t>
                             </w:r>
                             <w:r>
-                              <w:t xml:space="preserve">1</w:t>
+                              <w:t xml:space="preserve">Сосновский Григорий Михайлович</w:t>
                             </w:r>
                             <w:r>
                               <w:br/>
@@ -1780,7 +1780,7 @@
                               <w:rPr>
                                 <w:u w:val="single"/>
                               </w:rPr>
-                              <w:t xml:space="preserve">1</w:t>
+                              <w:t xml:space="preserve">17</w:t>
                             </w:r>
                             <w:r>
                               <w:t xml:space="preserve">» </w:t>
@@ -1789,13 +1789,13 @@
                               <w:rPr>
                                 <w:u w:val="single"/>
                               </w:rPr>
-                              <w:t xml:space="preserve">1</w:t>
+                              <w:t xml:space="preserve">Июля</w:t>
                             </w:r>
                             <w:r>
                               <w:t xml:space="preserve"> </w:t>
                             </w:r>
                             <w:r>
-                              <w:t xml:space="preserve">1 </w:t>
+                              <w:t xml:space="preserve">2012 </w:t>
                             </w:r>
                             <w:r>
                               <w:t>г</w:t>
@@ -1844,7 +1844,7 @@
                         <w:rPr>
                           <w:lang w:val="en-US"/>
                         </w:rPr>
-                        <w:t xml:space="preserve">1</w:t>
+                        <w:t xml:space="preserve">Сосновский Григорий Михайлович</w:t>
                       </w:r>
                     </w:p>
                     <w:p>
@@ -1865,7 +1865,7 @@
                         <w:t xml:space="preserve">_________________ </w:t>
                       </w:r>
                       <w:r>
-                        <w:t xml:space="preserve">1</w:t>
+                        <w:t xml:space="preserve">Сосновский Григорий Михайлович</w:t>
                       </w:r>
                       <w:r>
                         <w:br/>
@@ -1877,7 +1877,7 @@
                         <w:rPr>
                           <w:u w:val="single"/>
                         </w:rPr>
-                        <w:t xml:space="preserve">1</w:t>
+                        <w:t xml:space="preserve">17</w:t>
                       </w:r>
                       <w:r>
                         <w:t xml:space="preserve">» </w:t>
@@ -1886,13 +1886,13 @@
                         <w:rPr>
                           <w:u w:val="single"/>
                         </w:rPr>
-                        <w:t xml:space="preserve">1</w:t>
+                        <w:t xml:space="preserve">Июля</w:t>
                       </w:r>
                       <w:r>
                         <w:t xml:space="preserve"> </w:t>
                       </w:r>
                       <w:r>
-                        <w:t xml:space="preserve">1 </w:t>
+                        <w:t xml:space="preserve">2012 </w:t>
                       </w:r>
                       <w:r>
                         <w:t>г</w:t>
@@ -1974,7 +1974,7 @@
                                 <w:sz w:val="28"/>
                                 <w:szCs w:val="28"/>
                               </w:rPr>
-                              <w:t xml:space="preserve">Введите полное название ВУЗа, например "Национальный исследовательский университет Высшая Школа Экономики"</w:t>
+                              <w:t xml:space="preserve">Вышка</w:t>
                             </w:r>
                             <w:r>
                               <w:rPr>
@@ -1988,7 +1988,7 @@
                                 <w:sz w:val="28"/>
                                 <w:szCs w:val="28"/>
                               </w:rPr>
-                              <w:t xml:space="preserve">1</w:t>
+                              <w:t xml:space="preserve">Фкн</w:t>
                             </w:r>
                             <w:r>
                               <w:rPr>
@@ -2002,7 +2002,7 @@
                                 <w:sz w:val="28"/>
                                 <w:szCs w:val="28"/>
                               </w:rPr>
-                              <w:t xml:space="preserve">1</w:t>
+                              <w:t xml:space="preserve">Дпи</w:t>
                             </w:r>
                           </w:p>
                         </w:txbxContent>
@@ -2057,7 +2057,7 @@
                           <w:sz w:val="28"/>
                           <w:szCs w:val="28"/>
                         </w:rPr>
-                        <w:t xml:space="preserve">Введите полное название ВУЗа, например "Национальный исследовательский университет Высшая Школа Экономики"</w:t>
+                        <w:t xml:space="preserve">Вышка</w:t>
                       </w:r>
                       <w:r>
                         <w:rPr>
@@ -2071,7 +2071,7 @@
                           <w:sz w:val="28"/>
                           <w:szCs w:val="28"/>
                         </w:rPr>
-                        <w:t xml:space="preserve">1</w:t>
+                        <w:t xml:space="preserve">Фкн</w:t>
                       </w:r>
                       <w:r>
                         <w:rPr>
@@ -2085,7 +2085,7 @@
                           <w:sz w:val="28"/>
                           <w:szCs w:val="28"/>
                         </w:rPr>
-                        <w:t xml:space="preserve">1</w:t>
+                        <w:t xml:space="preserve">Дпи</w:t>
                       </w:r>
                     </w:p>
                   </w:txbxContent>
@@ -2181,7 +2181,7 @@
                                 <w:sz w:val="28"/>
                                 <w:szCs w:val="28"/>
                               </w:rPr>
-                              <w:t xml:space="preserve">1</w:t>
+                              <w:t xml:space="preserve">111-111</w:t>
                             </w:r>
                             <w:r>
                               <w:rPr>
@@ -2268,7 +2268,7 @@
                           <w:sz w:val="28"/>
                           <w:szCs w:val="28"/>
                         </w:rPr>
-                        <w:t xml:space="preserve">1</w:t>
+                        <w:t xml:space="preserve">111-111</w:t>
                       </w:r>
                       <w:r>
                         <w:rPr>
@@ -2367,7 +2367,7 @@
                                 <w:sz w:val="28"/>
                                 <w:szCs w:val="28"/>
                               </w:rPr>
-                              <w:t xml:space="preserve">1</w:t>
+                              <w:t xml:space="preserve">Курсач</w:t>
                             </w:r>
                           </w:p>
                           <w:p>
@@ -2412,7 +2412,7 @@
                                 <w:sz w:val="28"/>
                                 <w:szCs w:val="28"/>
                               </w:rPr>
-                              <w:t xml:space="preserve">1</w:t>
+                              <w:t xml:space="preserve">111-111</w:t>
                             </w:r>
                           </w:p>
                           <w:p>
@@ -2503,7 +2503,7 @@
                           <w:sz w:val="28"/>
                           <w:szCs w:val="28"/>
                         </w:rPr>
-                        <w:t xml:space="preserve">1</w:t>
+                        <w:t xml:space="preserve">Курсач</w:t>
                       </w:r>
                     </w:p>
                     <w:p>
@@ -2548,7 +2548,7 @@
                           <w:sz w:val="28"/>
                           <w:szCs w:val="28"/>
                         </w:rPr>
-                        <w:t xml:space="preserve">1</w:t>
+                        <w:t xml:space="preserve">111-111</w:t>
                       </w:r>
                     </w:p>
                     <w:p>
@@ -2934,7 +2934,7 @@
                                       <w:szCs w:val="12"/>
                                       <w:lang w:val="en-US"/>
                                     </w:rPr>
-                                    <w:t xml:space="preserve">1</w:t>
+                                    <w:t xml:space="preserve">111-111</w:t>
                                   </w:r>
                                   <w:r>
                                     <w:rPr>
@@ -3284,7 +3284,7 @@
                                 <w:szCs w:val="12"/>
                                 <w:lang w:val="en-US"/>
                               </w:rPr>
-                              <w:t xml:space="preserve">1</w:t>
+                              <w:t xml:space="preserve">111-111</w:t>
                             </w:r>
                             <w:r>
                               <w:rPr>
@@ -3388,7 +3388,7 @@
                                 <w:sz w:val="28"/>
                                 <w:szCs w:val="28"/>
                               </w:rPr>
-                              <w:t xml:space="preserve">1</w:t>
+                              <w:t xml:space="preserve">2012</w:t>
                             </w:r>
                           </w:p>
                         </w:txbxContent>
@@ -3437,7 +3437,7 @@
                           <w:sz w:val="28"/>
                           <w:szCs w:val="28"/>
                         </w:rPr>
-                        <w:t xml:space="preserve">1</w:t>
+                        <w:t xml:space="preserve">2012</w:t>
                       </w:r>
                     </w:p>
                   </w:txbxContent>
@@ -7678,7 +7678,7 @@
           <w:sz w:val="28"/>
           <w:szCs w:val="28"/>
         </w:rPr>
-        <w:t xml:space="preserve">Данный программный документ представляет собой пояснительную записку к программному проекту «1».</w:t>
+        <w:t xml:space="preserve">Данный программный документ представляет собой пояснительную записку к программному проекту «Курсач».</w:t>
       </w:r>
     </w:p>
     <w:p>
@@ -8275,7 +8275,7 @@
           <w:sz w:val="28"/>
           <w:szCs w:val="28"/>
         </w:rPr>
-        <w:t xml:space="preserve">1</w:t>
+        <w:t xml:space="preserve">Курсач</w:t>
       </w:r>
       <w:r>
         <w:rPr>
@@ -8318,7 +8318,7 @@
           <w:sz w:val="28"/>
           <w:szCs w:val="28"/>
         </w:rPr>
-        <w:t xml:space="preserve">1</w:t>
+        <w:t xml:space="preserve">Chicken such</w:t>
       </w:r>
       <w:r>
         <w:rPr>
@@ -8363,7 +8363,7 @@
           <w:sz w:val="28"/>
           <w:szCs w:val="28"/>
         </w:rPr>
-        <w:t xml:space="preserve">1</w:t>
+        <w:t xml:space="preserve">Chicken such</w:t>
       </w:r>
       <w:r>
         <w:rPr>
@@ -8460,7 +8460,7 @@
           <w:szCs w:val="28"/>
           <w:lang w:val="en-US"/>
         </w:rPr>
-        <w:t xml:space="preserve">1</w:t>
+        <w:t xml:space="preserve">Иначе отчислят</w:t>
       </w:r>
     </w:p>
     <w:p>
@@ -8625,7 +8625,7 @@
           <w:szCs w:val="28"/>
           <w:lang w:val="en-US" w:eastAsia="ru-RU"/>
         </w:rPr>
-        <w:t xml:space="preserve">1</w:t>
+        <w:t xml:space="preserve">Содержать алгоритмы для презентации на защите</w:t>
       </w:r>
     </w:p>
     <w:p>
@@ -8689,7 +8689,7 @@
           <w:szCs w:val="28"/>
           <w:lang w:val="en-US" w:eastAsia="ru-RU"/>
         </w:rPr>
-        <w:t xml:space="preserve">1</w:t>
+        <w:t xml:space="preserve">Получить зач за курсач</w:t>
       </w:r>
     </w:p>
     <w:p>
@@ -8748,7 +8748,7 @@
           <w:sz w:val="28"/>
           <w:szCs w:val="28"/>
         </w:rPr>
-        <w:t xml:space="preserve">1</w:t>
+        <w:t xml:space="preserve">Применяется у нас в вузе как разновидность пыток</w:t>
       </w:r>
     </w:p>
     <w:p>
@@ -8877,13 +8877,7 @@
           <w:szCs w:val="24"/>
           <w:lang w:val="en-US" w:eastAsia="ru-RU"/>
         </w:rPr>
-        <w:t xml:space="preserve">Введите полное название ВУЗа, например "Национальный исследовательский университет Высшая Школа Экономики":Введите полное название ВУЗа, например "Национальный исследовательский университет Высшая Школа Экономики":Введите полное название ВУЗа, например "Национальный исследовательский университет Высшая Школа Экономики"</w:t>
-        <w:br/>
-        <w:t xml:space="preserve"/>
-        <w:br/>
-        <w:t xml:space="preserve">Введите полное название ВУЗа, например "Национальный исследовательский университет Высшая Школа Экономики"</w:t>
-        <w:br/>
-        <w:t xml:space="preserve">Введите полное название ВУЗа, например "Национальный исследовательский университет Высшая Школа Экономики"</w:t>
+        <w:t xml:space="preserve">Разработать курсач</w:t>
       </w:r>
     </w:p>
     <w:p>
@@ -8982,13 +8976,7 @@
           <w:szCs w:val="28"/>
           <w:lang w:val="en-US"/>
         </w:rPr>
-        <w:t xml:space="preserve">Опишите архитектуру программы:Опишите архитектуру программы:Опишите архитектуру программы:Опишите архитектуру программы:Опишите архитектуру программы:Опишите архитектуру программы:Опишите архитектуру программы:Опишите архитектуру программы:</w:t>
-        <w:br/>
-        <w:t xml:space="preserve">Опишите архитектуру программы:Опишите архитектуру программы:Опишите архитектуру программы:Опишите архитектуру программы:Опишите архитектуру программы:Опишите архитектуру программы:Опишите архитектуру программы:Опишите архитектуру программы:Опишите архитектуру программы:Опишите архитектуру программы:Опишите архитектуру программы:Опишите архитектуру программы:Опишите архитектуру программы:Опишите архитектуру программы:</w:t>
-        <w:br/>
-        <w:t xml:space="preserve"/>
-        <w:br/>
-        <w:t xml:space="preserve">Опишите архитектуру программы:Опишите архитектуру программы:Опишите архитектуру программы:Опишите архитектуру программы:Опишите архитектуру программы:Опишите архитектуру программы:Опишите архитектуру программы:</w:t>
+        <w:t xml:space="preserve">Код ещё не начинал писать</w:t>
       </w:r>
     </w:p>
     <w:p>
@@ -9051,9 +9039,7 @@
           <w:szCs w:val="28"/>
           <w:lang w:val="en-US"/>
         </w:rPr>
-        <w:t xml:space="preserve">Обоснуйте выбор архитектуры программы:Обоснуйте выбор архитектуры программы:Обоснуйте выбор архитектуры программы:Обоснуйте выбор архитектуры программы:Обоснуйте выбор архитектуры программы:Обоснуйте выбор архитектуры программы:Обоснуйте выбор архитектуры программы:</w:t>
-        <w:br/>
-        <w:t xml:space="preserve">Обоснуйте выбор архитектуры программы:Обоснуйте выбор архитектуры программы:Обоснуйте выбор архитектуры программы:Обоснуйте выбор архитектуры программы:</w:t>
+        <w:t xml:space="preserve">Лень</w:t>
       </w:r>
     </w:p>
     <w:p>
@@ -9154,13 +9140,7 @@
           <w:szCs w:val="28"/>
           <w:lang w:val="en-US"/>
         </w:rPr>
-        <w:t xml:space="preserve">Опишите алгоритм работы программы:Опишите алгоритм работы программы:Опишите алгоритм работы программы:Опишите алгоритм работы программы:Опишите алгоритм работы программы:Опишите алгоритм работы программы:Опишите алгоритм работы программы:Опишите алгоритм работы программы:Опишите алгоритм работы программы:Опишите алгоритм работы программы:Опишите алгоритм работы программы:</w:t>
-        <w:br/>
-        <w:t xml:space="preserve"/>
-        <w:br/>
-        <w:t xml:space="preserve"/>
-        <w:br/>
-        <w:t xml:space="preserve">Опишите алгоритм работы программы:Опишите алгоритм работы программы:Опишите алгоритм работы программы:Опишите алгоритм работы программы:</w:t>
+        <w:t xml:space="preserve">Запускается, что-то делает, готово</w:t>
       </w:r>
     </w:p>
     <w:p>
@@ -9223,7 +9203,7 @@
           <w:szCs w:val="28"/>
           <w:lang w:val="en-US"/>
         </w:rPr>
-        <w:t xml:space="preserve">24</w:t>
+        <w:t xml:space="preserve">Его нет пока</w:t>
       </w:r>
     </w:p>
     <w:p>
@@ -9287,7 +9267,7 @@
           <w:szCs w:val="28"/>
           <w:lang w:val="en-US"/>
         </w:rPr>
-        <w:t xml:space="preserve">25</w:t>
+        <w:t xml:space="preserve">С чем?</w:t>
       </w:r>
     </w:p>
     <w:p>
@@ -9357,7 +9337,7 @@
           <w:szCs w:val="28"/>
           <w:lang w:val="en-US"/>
         </w:rPr>
-        <w:t xml:space="preserve">26</w:t>
+        <w:t xml:space="preserve">Пальцы и глаза пользователя</w:t>
       </w:r>
     </w:p>
     <w:p>
@@ -9455,7 +9435,7 @@
           <w:szCs w:val="28"/>
           <w:lang w:val="en-US"/>
         </w:rPr>
-        <w:t xml:space="preserve">27</w:t>
+        <w:t xml:space="preserve">Свифт, хкод, интернет</w:t>
       </w:r>
       <w:r>
         <w:rPr>
@@ -9523,7 +9503,7 @@
           <w:szCs w:val="28"/>
           <w:lang w:val="en-US"/>
         </w:rPr>
-        <w:t xml:space="preserve">28</w:t>
+        <w:t xml:space="preserve">Больше ничего не знаю</w:t>
       </w:r>
     </w:p>
     <w:p>
@@ -9641,7 +9621,7 @@
           <w:szCs w:val="28"/>
           <w:lang w:val="en-US"/>
         </w:rPr>
-        <w:t xml:space="preserve">29</w:t>
+        <w:t xml:space="preserve">Не придется покупать  ИУП по курсовому проекту</w:t>
       </w:r>
     </w:p>
     <w:p>
@@ -9707,7 +9687,7 @@
           <w:szCs w:val="28"/>
           <w:lang w:val="en-US"/>
         </w:rPr>
-        <w:t xml:space="preserve">30</w:t>
+        <w:t xml:space="preserve">Комиссии нужно увидеть что я сделал за год</w:t>
       </w:r>
     </w:p>
     <w:p>
@@ -9786,7 +9766,7 @@
           <w:szCs w:val="28"/>
           <w:lang w:val="en-US"/>
         </w:rPr>
-        <w:t xml:space="preserve">31</w:t>
+        <w:t xml:space="preserve">С чем?)</w:t>
       </w:r>
     </w:p>
     <w:p>
@@ -10403,7 +10383,7 @@
           <w:szCs w:val="28"/>
           <w:lang w:val="en-US"/>
         </w:rPr>
-        <w:t xml:space="preserve">32</w:t>
+        <w:t xml:space="preserve">-</w:t>
       </w:r>
     </w:p>
     <w:p>
@@ -10675,7 +10655,7 @@
                 <w:szCs w:val="28"/>
                 <w:lang w:val="en-US"/>
               </w:rPr>
-              <w:t xml:space="preserve">33</w:t>
+              <w:t xml:space="preserve">-</w:t>
             </w:r>
           </w:p>
         </w:tc>
@@ -10709,7 +10689,7 @@
                 <w:szCs w:val="28"/>
                 <w:lang w:val="en-US"/>
               </w:rPr>
-              <w:t xml:space="preserve">34</w:t>
+              <w:t xml:space="preserve">-</w:t>
             </w:r>
           </w:p>
         </w:tc>
@@ -18232,7 +18212,7 @@
               <w:szCs w:val="24"/>
               <w:lang w:val="en-US"/>
             </w:rPr>
-            <w:t xml:space="preserve">1</w:t>
+            <w:t xml:space="preserve">111-111</w:t>
           </w:r>
           <w:r>
             <w:rPr>
@@ -18739,7 +18719,7 @@
         <w:szCs w:val="24"/>
         <w:lang w:val="en-US"/>
       </w:rPr>
-      <w:t xml:space="preserve">1</w:t>
+      <w:t xml:space="preserve">111-111</w:t>
     </w:r>
     <w:r>
       <w:rPr>

</xml_diff>